<commit_message>
dobry tekst i pierwsza wieżyczka
</commit_message>
<xml_diff>
--- a/Project/background.docx
+++ b/Project/background.docx
@@ -3,7 +3,6 @@
 <w:document xmlns:wpc="http://schemas.microsoft.com/office/word/2010/wordprocessingCanvas" xmlns:cx="http://schemas.microsoft.com/office/drawing/2014/chartex" xmlns:cx1="http://schemas.microsoft.com/office/drawing/2015/9/8/chartex" xmlns:cx2="http://schemas.microsoft.com/office/drawing/2015/10/21/chartex" xmlns:cx3="http://schemas.microsoft.com/office/drawing/2016/5/9/chartex" xmlns:cx4="http://schemas.microsoft.com/office/drawing/2016/5/10/chartex" xmlns:cx5="http://schemas.microsoft.com/office/drawing/2016/5/11/chartex" xmlns:cx6="http://schemas.microsoft.com/office/drawing/2016/5/12/chartex" xmlns:cx7="http://schemas.microsoft.com/office/drawing/2016/5/13/chartex" xmlns:cx8="http://schemas.microsoft.com/office/drawing/2016/5/14/chartex" xmlns:mc="http://schemas.openxmlformats.org/markup-compatibility/2006" xmlns:aink="http://schemas.microsoft.com/office/drawing/2016/ink" xmlns:am3d="http://schemas.microsoft.com/office/drawing/2017/model3d" xmlns:o="urn:schemas-microsoft-com:office:office" xmlns:r="http://schemas.openxmlformats.org/officeDocument/2006/relationships" xmlns:m="http://schemas.openxmlformats.org/officeDocument/2006/math" xmlns:v="urn:schemas-microsoft-com:vml" xmlns:wp14="http://schemas.microsoft.com/office/word/2010/wordprocessingDrawing" xmlns:wp="http://schemas.openxmlformats.org/drawingml/2006/wordprocessingDrawing" xmlns:w10="urn:schemas-microsoft-com:office:word" xmlns:w="http://schemas.openxmlformats.org/wordprocessingml/2006/main" xmlns:w14="http://schemas.microsoft.com/office/word/2010/wordml" xmlns:w15="http://schemas.microsoft.com/office/word/2012/wordml" xmlns:w16cid="http://schemas.microsoft.com/office/word/2016/wordml/cid" xmlns:w16se="http://schemas.microsoft.com/office/word/2015/wordml/symex" xmlns:wpg="http://schemas.microsoft.com/office/word/2010/wordprocessingGroup" xmlns:wpi="http://schemas.microsoft.com/office/word/2010/wordprocessingInk" xmlns:wne="http://schemas.microsoft.com/office/word/2006/wordml" xmlns:wps="http://schemas.microsoft.com/office/word/2010/wordprocessingShape" mc:Ignorable="w14 w15 w16se w16cid wp14">
   <w:body>
     <w:p>
-      <w:bookmarkStart w:id="0" w:name="_GoBack"/>
       <w:r>
         <w:rPr>
           <w:noProof/>
@@ -11,8 +10,8 @@
         <mc:AlternateContent>
           <mc:Choice Requires="wpc">
             <w:drawing>
-              <wp:inline distT="0" distB="0" distL="0" distR="0" wp14:anchorId="786D7DDA" wp14:editId="22D8BC3A">
-                <wp:extent cx="5759450" cy="3598985"/>
+              <wp:inline distT="0" distB="0" distL="0" distR="0" wp14:anchorId="786D7DDA" wp14:editId="5140B44D">
+                <wp:extent cx="5798820" cy="3598545"/>
                 <wp:effectExtent l="0" t="0" r="0" b="1905"/>
                 <wp:docPr id="1" name="Kanwa 1"/>
                 <wp:cNvGraphicFramePr>
@@ -44,7 +43,7 @@
                         <pic:spPr bwMode="auto">
                           <a:xfrm>
                             <a:off x="0" y="0"/>
-                            <a:ext cx="5759450" cy="3598545"/>
+                            <a:ext cx="53340" cy="3598545"/>
                           </a:xfrm>
                           <a:prstGeom prst="rect">
                             <a:avLst/>
@@ -1139,6 +1138,38 @@
                           <a:noAutofit/>
                         </wps:bodyPr>
                       </wps:wsp>
+                      <pic:pic xmlns:pic="http://schemas.openxmlformats.org/drawingml/2006/picture">
+                        <pic:nvPicPr>
+                          <pic:cNvPr id="27" name="Obraz 27"/>
+                          <pic:cNvPicPr/>
+                        </pic:nvPicPr>
+                        <pic:blipFill>
+                          <a:blip r:embed="rId4">
+                            <a:extLst>
+                              <a:ext uri="{28A0092B-C50C-407E-A947-70E740481C1C}">
+                                <a14:useLocalDpi xmlns:a14="http://schemas.microsoft.com/office/drawing/2010/main" val="0"/>
+                              </a:ext>
+                            </a:extLst>
+                          </a:blip>
+                          <a:srcRect/>
+                          <a:stretch>
+                            <a:fillRect/>
+                          </a:stretch>
+                        </pic:blipFill>
+                        <pic:spPr bwMode="auto">
+                          <a:xfrm>
+                            <a:off x="5745480" y="0"/>
+                            <a:ext cx="53340" cy="3598545"/>
+                          </a:xfrm>
+                          <a:prstGeom prst="rect">
+                            <a:avLst/>
+                          </a:prstGeom>
+                          <a:noFill/>
+                          <a:ln>
+                            <a:noFill/>
+                          </a:ln>
+                        </pic:spPr>
+                      </pic:pic>
                     </wpc:wpc>
                   </a:graphicData>
                 </a:graphic>
@@ -1147,7 +1178,7 @@
           </mc:Choice>
           <mc:Fallback>
             <w:pict>
-              <v:group w14:anchorId="786D7DDA" id="Kanwa 1" o:spid="_x0000_s1026" editas="canvas" style="width:453.5pt;height:283.4pt;mso-position-horizontal-relative:char;mso-position-vertical-relative:line" coordsize="57594,35985" o:gfxdata="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">
+              <v:group w14:anchorId="786D7DDA" id="Kanwa 1" o:spid="_x0000_s1026" editas="canvas" style="width:456.6pt;height:283.35pt;mso-position-horizontal-relative:char;mso-position-vertical-relative:line" coordsize="57988,35985" o:gfxdata="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">
                 <v:shapetype id="_x0000_t75" coordsize="21600,21600" o:spt="75" o:preferrelative="t" path="m@4@5l@4@11@9@11@9@5xe" filled="f" stroked="f">
                   <v:stroke joinstyle="miter"/>
                   <v:formulas>
@@ -1167,11 +1198,11 @@
                   <v:path o:extrusionok="f" gradientshapeok="t" o:connecttype="rect"/>
                   <o:lock v:ext="edit" aspectratio="t"/>
                 </v:shapetype>
-                <v:shape id="_x0000_s1027" type="#_x0000_t75" style="position:absolute;width:57594;height:35985;visibility:visible;mso-wrap-style:square">
+                <v:shape id="_x0000_s1027" type="#_x0000_t75" style="position:absolute;width:57988;height:35985;visibility:visible;mso-wrap-style:square">
                   <v:fill o:detectmouseclick="t"/>
                   <v:path o:connecttype="none"/>
                 </v:shape>
-                <v:shape id="Obraz 43" o:spid="_x0000_s1028" type="#_x0000_t75" style="position:absolute;width:57594;height:35985;visibility:visible;mso-wrap-style:square" o:gfxdata="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">
+                <v:shape id="Obraz 43" o:spid="_x0000_s1028" type="#_x0000_t75" style="position:absolute;width:533;height:35985;visibility:visible;mso-wrap-style:square" o:gfxdata="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">
                   <v:imagedata r:id="rId6" o:title=""/>
                 </v:shape>
                 <v:roundrect id="Prostokąt: zaokrąglone rogi 2" o:spid="_x0000_s1029" style="position:absolute;left:51819;top:190;width:2160;height:31977;visibility:visible;mso-wrap-style:square;v-text-anchor:middle" arcsize="10923f" o:gfxdata="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" fillcolor="#92d050" strokecolor="#92d050" strokeweight="1.5pt">
@@ -1760,17 +1791,79 @@
                   </v:textbox>
                 </v:roundrect>
                 <v:rect id="Prostokąt 30" o:spid="_x0000_s1041" style="position:absolute;left:51769;width:2210;height:8382;visibility:visible;mso-wrap-style:square;v-text-anchor:middle" o:gfxdata="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" fillcolor="#92d050" strokecolor="#92d050" strokeweight="1pt"/>
+                <v:shape id="Obraz 27" o:spid="_x0000_s1042" type="#_x0000_t75" style="position:absolute;left:57454;width:534;height:35985;visibility:visible;mso-wrap-style:square" o:gfxdata="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">
+                  <v:imagedata r:id="rId6" o:title=""/>
+                </v:shape>
                 <w10:anchorlock/>
               </v:group>
             </w:pict>
           </mc:Fallback>
         </mc:AlternateContent>
       </w:r>
-      <w:bookmarkEnd w:id="0"/>
     </w:p>
     <w:p/>
     <w:p/>
-    <w:p/>
+    <w:p>
+      <w:bookmarkStart w:id="0" w:name="_GoBack"/>
+      <w:r>
+        <w:rPr>
+          <w:noProof/>
+        </w:rPr>
+        <w:drawing>
+          <wp:anchor distT="0" distB="0" distL="114300" distR="114300" simplePos="0" relativeHeight="251659264" behindDoc="0" locked="0" layoutInCell="1" allowOverlap="1" wp14:anchorId="4A885568" wp14:editId="6B415DCE">
+            <wp:simplePos x="0" y="0"/>
+            <wp:positionH relativeFrom="column">
+              <wp:posOffset>0</wp:posOffset>
+            </wp:positionH>
+            <wp:positionV relativeFrom="paragraph">
+              <wp:posOffset>0</wp:posOffset>
+            </wp:positionV>
+            <wp:extent cx="5759450" cy="3598105"/>
+            <wp:effectExtent l="0" t="0" r="0" b="0"/>
+            <wp:wrapNone/>
+            <wp:docPr id="3" name="Obraz 3"/>
+            <wp:cNvGraphicFramePr/>
+            <a:graphic xmlns:a="http://schemas.openxmlformats.org/drawingml/2006/main">
+              <a:graphicData uri="http://schemas.openxmlformats.org/drawingml/2006/picture">
+                <pic:pic xmlns:pic="http://schemas.openxmlformats.org/drawingml/2006/picture">
+                  <pic:nvPicPr>
+                    <pic:cNvPr id="43" name="Obraz 43"/>
+                    <pic:cNvPicPr/>
+                  </pic:nvPicPr>
+                  <pic:blipFill>
+                    <a:blip r:embed="rId4">
+                      <a:extLst>
+                        <a:ext uri="{28A0092B-C50C-407E-A947-70E740481C1C}">
+                          <a14:useLocalDpi xmlns:a14="http://schemas.microsoft.com/office/drawing/2010/main" val="0"/>
+                        </a:ext>
+                      </a:extLst>
+                    </a:blip>
+                    <a:srcRect/>
+                    <a:stretch>
+                      <a:fillRect/>
+                    </a:stretch>
+                  </pic:blipFill>
+                  <pic:spPr bwMode="auto">
+                    <a:xfrm>
+                      <a:off x="0" y="0"/>
+                      <a:ext cx="5759450" cy="3598105"/>
+                    </a:xfrm>
+                    <a:prstGeom prst="rect">
+                      <a:avLst/>
+                    </a:prstGeom>
+                    <a:noFill/>
+                    <a:ln>
+                      <a:noFill/>
+                    </a:ln>
+                  </pic:spPr>
+                </pic:pic>
+              </a:graphicData>
+            </a:graphic>
+          </wp:anchor>
+        </w:drawing>
+      </w:r>
+      <w:bookmarkEnd w:id="0"/>
+    </w:p>
     <w:sectPr>
       <w:pgSz w:w="11906" w:h="16838"/>
       <w:pgMar w:top="1417" w:right="1417" w:bottom="1417" w:left="1417" w:header="708" w:footer="708" w:gutter="0"/>
@@ -1794,7 +1887,7 @@
     </w:rPrDefault>
     <w:pPrDefault/>
   </w:docDefaults>
-  <w:latentStyles w:defLockedState="0" w:defUIPriority="99" w:defSemiHidden="0" w:defUnhideWhenUsed="0" w:defQFormat="0" w:count="375">
+  <w:latentStyles w:defLockedState="0" w:defUIPriority="99" w:defSemiHidden="0" w:defUnhideWhenUsed="0" w:defQFormat="0" w:count="376">
     <w:lsdException w:name="Normal" w:uiPriority="0" w:qFormat="1"/>
     <w:lsdException w:name="heading 1" w:uiPriority="9" w:qFormat="1"/>
     <w:lsdException w:name="heading 2" w:semiHidden="1" w:uiPriority="9" w:unhideWhenUsed="1" w:qFormat="1"/>
@@ -1900,7 +1993,6 @@
     <w:lsdException w:name="HTML Sample" w:semiHidden="1" w:unhideWhenUsed="1"/>
     <w:lsdException w:name="HTML Typewriter" w:semiHidden="1" w:unhideWhenUsed="1"/>
     <w:lsdException w:name="HTML Variable" w:semiHidden="1" w:unhideWhenUsed="1"/>
-    <w:lsdException w:name="Normal Table" w:semiHidden="1" w:unhideWhenUsed="1"/>
     <w:lsdException w:name="annotation subject" w:semiHidden="1" w:unhideWhenUsed="1"/>
     <w:lsdException w:name="No List" w:semiHidden="1" w:unhideWhenUsed="1"/>
     <w:lsdException w:name="Outline List 1" w:semiHidden="1" w:unhideWhenUsed="1"/>
@@ -1947,10 +2039,8 @@
     <w:lsdException w:name="Table Subtle 2" w:semiHidden="1" w:unhideWhenUsed="1"/>
     <w:lsdException w:name="Table Web 1" w:semiHidden="1" w:unhideWhenUsed="1"/>
     <w:lsdException w:name="Table Web 2" w:semiHidden="1" w:unhideWhenUsed="1"/>
-    <w:lsdException w:name="Table Web 3" w:semiHidden="1" w:unhideWhenUsed="1"/>
     <w:lsdException w:name="Balloon Text" w:semiHidden="1" w:unhideWhenUsed="1"/>
     <w:lsdException w:name="Table Grid" w:uiPriority="39"/>
-    <w:lsdException w:name="Table Theme" w:semiHidden="1" w:unhideWhenUsed="1"/>
     <w:lsdException w:name="Placeholder Text" w:semiHidden="1"/>
     <w:lsdException w:name="No Spacing" w:uiPriority="1" w:qFormat="1"/>
     <w:lsdException w:name="Light Shading" w:uiPriority="60"/>
@@ -2170,6 +2260,7 @@
     <w:lsdException w:name="Smart Hyperlink" w:semiHidden="1" w:unhideWhenUsed="1"/>
     <w:lsdException w:name="Hashtag" w:semiHidden="1" w:unhideWhenUsed="1"/>
     <w:lsdException w:name="Unresolved Mention" w:semiHidden="1" w:unhideWhenUsed="1"/>
+    <w:lsdException w:name="Smart Link" w:semiHidden="1" w:unhideWhenUsed="1"/>
   </w:latentStyles>
   <w:style w:type="paragraph" w:default="1" w:styleId="Normalny">
     <w:name w:val="Normal"/>

</xml_diff>